<commit_message>
add more ice sounds
</commit_message>
<xml_diff>
--- a/RULES OF THE GAME.docx
+++ b/RULES OF THE GAME.docx
@@ -100,6 +100,821 @@
       <w:pPr>
         <w:rPr>
           <w:rFonts w:ascii="Arial" w:cs="Arial" w:eastAsia="Arial" w:hAnsi="Arial"/>
+          <w:color w:val="231f20"/>
+        </w:rPr>
+      </w:pPr>
+      <w:r>
+        <w:rPr>
+          <w:rFonts w:ascii="Arial" w:cs="Arial" w:eastAsia="Arial" w:hAnsi="Arial"/>
+          <w:color w:val="231f20"/>
+          <w:rtl w:val="0"/>
+        </w:rPr>
+        <w:t xml:space="preserve">There are 6 types of tiles:</w:t>
+      </w:r>
+    </w:p>
+    <w:p>
+      <w:pPr>
+        <w:rPr>
+          <w:rFonts w:ascii="Arial" w:cs="Arial" w:eastAsia="Arial" w:hAnsi="Arial"/>
+          <w:color w:val="231f20"/>
+        </w:rPr>
+      </w:pPr>
+      <w:r>
+        <w:rPr>
+          <w:rFonts w:ascii="Arial" w:cs="Arial" w:eastAsia="Arial" w:hAnsi="Arial"/>
+          <w:color w:val="231f20"/>
+          <w:rtl w:val="0"/>
+        </w:rPr>
+        <w:t xml:space="preserve">9 x </w:t>
+      </w:r>
+      <w:r>
+        <w:rPr>
+          <w:rFonts w:ascii="Arial" w:cs="Arial" w:eastAsia="Arial" w:hAnsi="Arial"/>
+          <w:color w:val="231f20"/>
+        </w:rPr>
+        <w:drawing>
+          <wp:inline distB="114300" distT="114300" distL="114300" distR="114300">
+            <wp:extent cx="850545" cy="850545"/>
+            <wp:effectExtent b="0" l="0" r="0" t="0"/>
+            <wp:docPr id="34" name="image14.jpg"/>
+            <a:graphic>
+              <a:graphicData uri="http://schemas.openxmlformats.org/drawingml/2006/picture">
+                <pic:pic>
+                  <pic:nvPicPr>
+                    <pic:cNvPr id="0" name="image14.jpg"/>
+                    <pic:cNvPicPr preferRelativeResize="0"/>
+                  </pic:nvPicPr>
+                  <pic:blipFill>
+                    <a:blip r:embed="rId7"/>
+                    <a:srcRect b="0" l="0" r="0" t="0"/>
+                    <a:stretch>
+                      <a:fillRect/>
+                    </a:stretch>
+                  </pic:blipFill>
+                  <pic:spPr>
+                    <a:xfrm>
+                      <a:off x="0" y="0"/>
+                      <a:ext cx="850545" cy="850545"/>
+                    </a:xfrm>
+                    <a:prstGeom prst="rect"/>
+                    <a:ln/>
+                  </pic:spPr>
+                </pic:pic>
+              </a:graphicData>
+            </a:graphic>
+          </wp:inline>
+        </w:drawing>
+      </w:r>
+      <w:r>
+        <w:rPr>
+          <w:rFonts w:ascii="Arial" w:cs="Arial" w:eastAsia="Arial" w:hAnsi="Arial"/>
+          <w:color w:val="231f20"/>
+          <w:rtl w:val="0"/>
+        </w:rPr>
+        <w:t xml:space="preserve">, 14 x </w:t>
+      </w:r>
+      <w:r>
+        <w:rPr>
+          <w:rFonts w:ascii="Arial" w:cs="Arial" w:eastAsia="Arial" w:hAnsi="Arial"/>
+          <w:color w:val="231f20"/>
+        </w:rPr>
+        <w:drawing>
+          <wp:inline distB="114300" distT="114300" distL="114300" distR="114300">
+            <wp:extent cx="812445" cy="812445"/>
+            <wp:effectExtent b="0" l="0" r="0" t="0"/>
+            <wp:docPr id="41" name="image10.jpg"/>
+            <a:graphic>
+              <a:graphicData uri="http://schemas.openxmlformats.org/drawingml/2006/picture">
+                <pic:pic>
+                  <pic:nvPicPr>
+                    <pic:cNvPr id="0" name="image10.jpg"/>
+                    <pic:cNvPicPr preferRelativeResize="0"/>
+                  </pic:nvPicPr>
+                  <pic:blipFill>
+                    <a:blip r:embed="rId8"/>
+                    <a:srcRect b="0" l="0" r="0" t="0"/>
+                    <a:stretch>
+                      <a:fillRect/>
+                    </a:stretch>
+                  </pic:blipFill>
+                  <pic:spPr>
+                    <a:xfrm>
+                      <a:off x="0" y="0"/>
+                      <a:ext cx="812445" cy="812445"/>
+                    </a:xfrm>
+                    <a:prstGeom prst="rect"/>
+                    <a:ln/>
+                  </pic:spPr>
+                </pic:pic>
+              </a:graphicData>
+            </a:graphic>
+          </wp:inline>
+        </w:drawing>
+      </w:r>
+      <w:r>
+        <w:rPr>
+          <w:rFonts w:ascii="Arial" w:cs="Arial" w:eastAsia="Arial" w:hAnsi="Arial"/>
+          <w:color w:val="231f20"/>
+          <w:rtl w:val="0"/>
+        </w:rPr>
+        <w:t xml:space="preserve">, 14 x </w:t>
+      </w:r>
+      <w:r>
+        <w:rPr>
+          <w:rFonts w:ascii="Arial" w:cs="Arial" w:eastAsia="Arial" w:hAnsi="Arial"/>
+          <w:color w:val="231f20"/>
+        </w:rPr>
+        <w:drawing>
+          <wp:inline distB="114300" distT="114300" distL="114300" distR="114300">
+            <wp:extent cx="821970" cy="821970"/>
+            <wp:effectExtent b="0" l="0" r="0" t="0"/>
+            <wp:docPr id="68" name="image31.jpg"/>
+            <a:graphic>
+              <a:graphicData uri="http://schemas.openxmlformats.org/drawingml/2006/picture">
+                <pic:pic>
+                  <pic:nvPicPr>
+                    <pic:cNvPr id="0" name="image31.jpg"/>
+                    <pic:cNvPicPr preferRelativeResize="0"/>
+                  </pic:nvPicPr>
+                  <pic:blipFill>
+                    <a:blip r:embed="rId9"/>
+                    <a:srcRect b="0" l="0" r="0" t="0"/>
+                    <a:stretch>
+                      <a:fillRect/>
+                    </a:stretch>
+                  </pic:blipFill>
+                  <pic:spPr>
+                    <a:xfrm>
+                      <a:off x="0" y="0"/>
+                      <a:ext cx="821970" cy="821970"/>
+                    </a:xfrm>
+                    <a:prstGeom prst="rect"/>
+                    <a:ln/>
+                  </pic:spPr>
+                </pic:pic>
+              </a:graphicData>
+            </a:graphic>
+          </wp:inline>
+        </w:drawing>
+      </w:r>
+      <w:r>
+        <w:rPr>
+          <w:rFonts w:ascii="Arial" w:cs="Arial" w:eastAsia="Arial" w:hAnsi="Arial"/>
+          <w:color w:val="231f20"/>
+          <w:rtl w:val="0"/>
+        </w:rPr>
+        <w:t xml:space="preserve">, 14 x </w:t>
+      </w:r>
+      <w:r>
+        <w:rPr>
+          <w:rFonts w:ascii="Arial" w:cs="Arial" w:eastAsia="Arial" w:hAnsi="Arial"/>
+          <w:color w:val="231f20"/>
+        </w:rPr>
+        <w:drawing>
+          <wp:inline distB="114300" distT="114300" distL="114300" distR="114300">
+            <wp:extent cx="841020" cy="841020"/>
+            <wp:effectExtent b="0" l="0" r="0" t="0"/>
+            <wp:docPr id="42" name="image3.jpg"/>
+            <a:graphic>
+              <a:graphicData uri="http://schemas.openxmlformats.org/drawingml/2006/picture">
+                <pic:pic>
+                  <pic:nvPicPr>
+                    <pic:cNvPr id="0" name="image3.jpg"/>
+                    <pic:cNvPicPr preferRelativeResize="0"/>
+                  </pic:nvPicPr>
+                  <pic:blipFill>
+                    <a:blip r:embed="rId10"/>
+                    <a:srcRect b="0" l="0" r="0" t="0"/>
+                    <a:stretch>
+                      <a:fillRect/>
+                    </a:stretch>
+                  </pic:blipFill>
+                  <pic:spPr>
+                    <a:xfrm>
+                      <a:off x="0" y="0"/>
+                      <a:ext cx="841020" cy="841020"/>
+                    </a:xfrm>
+                    <a:prstGeom prst="rect"/>
+                    <a:ln/>
+                  </pic:spPr>
+                </pic:pic>
+              </a:graphicData>
+            </a:graphic>
+          </wp:inline>
+        </w:drawing>
+      </w:r>
+      <w:r>
+        <w:rPr>
+          <w:rFonts w:ascii="Arial" w:cs="Arial" w:eastAsia="Arial" w:hAnsi="Arial"/>
+          <w:color w:val="231f20"/>
+          <w:rtl w:val="0"/>
+        </w:rPr>
+        <w:t xml:space="preserve">, 14 x </w:t>
+      </w:r>
+      <w:r>
+        <w:rPr>
+          <w:rFonts w:ascii="Arial" w:cs="Arial" w:eastAsia="Arial" w:hAnsi="Arial"/>
+          <w:color w:val="231f20"/>
+        </w:rPr>
+        <w:drawing>
+          <wp:inline distB="114300" distT="114300" distL="114300" distR="114300">
+            <wp:extent cx="812445" cy="812445"/>
+            <wp:effectExtent b="0" l="0" r="0" t="0"/>
+            <wp:docPr id="46" name="image24.jpg"/>
+            <a:graphic>
+              <a:graphicData uri="http://schemas.openxmlformats.org/drawingml/2006/picture">
+                <pic:pic>
+                  <pic:nvPicPr>
+                    <pic:cNvPr id="0" name="image24.jpg"/>
+                    <pic:cNvPicPr preferRelativeResize="0"/>
+                  </pic:nvPicPr>
+                  <pic:blipFill>
+                    <a:blip r:embed="rId11"/>
+                    <a:srcRect b="0" l="0" r="0" t="0"/>
+                    <a:stretch>
+                      <a:fillRect/>
+                    </a:stretch>
+                  </pic:blipFill>
+                  <pic:spPr>
+                    <a:xfrm>
+                      <a:off x="0" y="0"/>
+                      <a:ext cx="812445" cy="812445"/>
+                    </a:xfrm>
+                    <a:prstGeom prst="rect"/>
+                    <a:ln/>
+                  </pic:spPr>
+                </pic:pic>
+              </a:graphicData>
+            </a:graphic>
+          </wp:inline>
+        </w:drawing>
+      </w:r>
+      <w:r>
+        <w:rPr>
+          <w:rtl w:val="0"/>
+        </w:rPr>
+      </w:r>
+    </w:p>
+    <w:p>
+      <w:pPr>
+        <w:rPr>
+          <w:rFonts w:ascii="Arial" w:cs="Arial" w:eastAsia="Arial" w:hAnsi="Arial"/>
+          <w:color w:val="231f20"/>
+        </w:rPr>
+      </w:pPr>
+      <w:r>
+        <w:rPr>
+          <w:rFonts w:ascii="Arial" w:cs="Arial" w:eastAsia="Arial" w:hAnsi="Arial"/>
+          <w:color w:val="231f20"/>
+          <w:rtl w:val="0"/>
+        </w:rPr>
+        <w:t xml:space="preserve">and 9 different pieces of an igloo:</w:t>
+      </w:r>
+    </w:p>
+    <w:p>
+      <w:pPr>
+        <w:rPr>
+          <w:rFonts w:ascii="Arial" w:cs="Arial" w:eastAsia="Arial" w:hAnsi="Arial"/>
+          <w:color w:val="231f20"/>
+        </w:rPr>
+      </w:pPr>
+      <w:r>
+        <w:rPr>
+          <w:rFonts w:ascii="Arial" w:cs="Arial" w:eastAsia="Arial" w:hAnsi="Arial"/>
+          <w:color w:val="231f20"/>
+        </w:rPr>
+        <w:drawing>
+          <wp:inline distB="114300" distT="114300" distL="114300" distR="114300">
+            <wp:extent cx="682761" cy="682761"/>
+            <wp:effectExtent b="0" l="0" r="0" t="0"/>
+            <wp:docPr id="35" name="image18.jpg"/>
+            <a:graphic>
+              <a:graphicData uri="http://schemas.openxmlformats.org/drawingml/2006/picture">
+                <pic:pic>
+                  <pic:nvPicPr>
+                    <pic:cNvPr id="0" name="image18.jpg"/>
+                    <pic:cNvPicPr preferRelativeResize="0"/>
+                  </pic:nvPicPr>
+                  <pic:blipFill>
+                    <a:blip r:embed="rId12"/>
+                    <a:srcRect b="0" l="0" r="0" t="0"/>
+                    <a:stretch>
+                      <a:fillRect/>
+                    </a:stretch>
+                  </pic:blipFill>
+                  <pic:spPr>
+                    <a:xfrm>
+                      <a:off x="0" y="0"/>
+                      <a:ext cx="682761" cy="682761"/>
+                    </a:xfrm>
+                    <a:prstGeom prst="rect"/>
+                    <a:ln/>
+                  </pic:spPr>
+                </pic:pic>
+              </a:graphicData>
+            </a:graphic>
+          </wp:inline>
+        </w:drawing>
+      </w:r>
+      <w:r>
+        <w:rPr>
+          <w:rFonts w:ascii="Arial" w:cs="Arial" w:eastAsia="Arial" w:hAnsi="Arial"/>
+          <w:color w:val="231f20"/>
+        </w:rPr>
+        <w:drawing>
+          <wp:inline distB="114300" distT="114300" distL="114300" distR="114300">
+            <wp:extent cx="673236" cy="673236"/>
+            <wp:effectExtent b="0" l="0" r="0" t="0"/>
+            <wp:docPr id="43" name="image6.jpg"/>
+            <a:graphic>
+              <a:graphicData uri="http://schemas.openxmlformats.org/drawingml/2006/picture">
+                <pic:pic>
+                  <pic:nvPicPr>
+                    <pic:cNvPr id="0" name="image6.jpg"/>
+                    <pic:cNvPicPr preferRelativeResize="0"/>
+                  </pic:nvPicPr>
+                  <pic:blipFill>
+                    <a:blip r:embed="rId13"/>
+                    <a:srcRect b="0" l="0" r="0" t="0"/>
+                    <a:stretch>
+                      <a:fillRect/>
+                    </a:stretch>
+                  </pic:blipFill>
+                  <pic:spPr>
+                    <a:xfrm>
+                      <a:off x="0" y="0"/>
+                      <a:ext cx="673236" cy="673236"/>
+                    </a:xfrm>
+                    <a:prstGeom prst="rect"/>
+                    <a:ln/>
+                  </pic:spPr>
+                </pic:pic>
+              </a:graphicData>
+            </a:graphic>
+          </wp:inline>
+        </w:drawing>
+      </w:r>
+      <w:r>
+        <w:rPr>
+          <w:rFonts w:ascii="Arial" w:cs="Arial" w:eastAsia="Arial" w:hAnsi="Arial"/>
+          <w:color w:val="231f20"/>
+        </w:rPr>
+        <w:drawing>
+          <wp:inline distB="114300" distT="114300" distL="114300" distR="114300">
+            <wp:extent cx="674052" cy="674052"/>
+            <wp:effectExtent b="0" l="0" r="0" t="0"/>
+            <wp:docPr id="44" name="image1.jpg"/>
+            <a:graphic>
+              <a:graphicData uri="http://schemas.openxmlformats.org/drawingml/2006/picture">
+                <pic:pic>
+                  <pic:nvPicPr>
+                    <pic:cNvPr id="0" name="image1.jpg"/>
+                    <pic:cNvPicPr preferRelativeResize="0"/>
+                  </pic:nvPicPr>
+                  <pic:blipFill>
+                    <a:blip r:embed="rId14"/>
+                    <a:srcRect b="0" l="0" r="0" t="0"/>
+                    <a:stretch>
+                      <a:fillRect/>
+                    </a:stretch>
+                  </pic:blipFill>
+                  <pic:spPr>
+                    <a:xfrm>
+                      <a:off x="0" y="0"/>
+                      <a:ext cx="674052" cy="674052"/>
+                    </a:xfrm>
+                    <a:prstGeom prst="rect"/>
+                    <a:ln/>
+                  </pic:spPr>
+                </pic:pic>
+              </a:graphicData>
+            </a:graphic>
+          </wp:inline>
+        </w:drawing>
+      </w:r>
+      <w:r>
+        <w:rPr>
+          <w:rFonts w:ascii="Arial" w:cs="Arial" w:eastAsia="Arial" w:hAnsi="Arial"/>
+          <w:color w:val="231f20"/>
+        </w:rPr>
+        <w:drawing>
+          <wp:inline distB="114300" distT="114300" distL="114300" distR="114300">
+            <wp:extent cx="674052" cy="674052"/>
+            <wp:effectExtent b="0" l="0" r="0" t="0"/>
+            <wp:docPr id="39" name="image33.jpg"/>
+            <a:graphic>
+              <a:graphicData uri="http://schemas.openxmlformats.org/drawingml/2006/picture">
+                <pic:pic>
+                  <pic:nvPicPr>
+                    <pic:cNvPr id="0" name="image33.jpg"/>
+                    <pic:cNvPicPr preferRelativeResize="0"/>
+                  </pic:nvPicPr>
+                  <pic:blipFill>
+                    <a:blip r:embed="rId15"/>
+                    <a:srcRect b="0" l="0" r="0" t="0"/>
+                    <a:stretch>
+                      <a:fillRect/>
+                    </a:stretch>
+                  </pic:blipFill>
+                  <pic:spPr>
+                    <a:xfrm>
+                      <a:off x="0" y="0"/>
+                      <a:ext cx="674052" cy="674052"/>
+                    </a:xfrm>
+                    <a:prstGeom prst="rect"/>
+                    <a:ln/>
+                  </pic:spPr>
+                </pic:pic>
+              </a:graphicData>
+            </a:graphic>
+          </wp:inline>
+        </w:drawing>
+      </w:r>
+      <w:r>
+        <w:rPr>
+          <w:rFonts w:ascii="Arial" w:cs="Arial" w:eastAsia="Arial" w:hAnsi="Arial"/>
+          <w:color w:val="231f20"/>
+        </w:rPr>
+        <w:drawing>
+          <wp:inline distB="114300" distT="114300" distL="114300" distR="114300">
+            <wp:extent cx="682761" cy="682761"/>
+            <wp:effectExtent b="0" l="0" r="0" t="0"/>
+            <wp:docPr id="36" name="image9.jpg"/>
+            <a:graphic>
+              <a:graphicData uri="http://schemas.openxmlformats.org/drawingml/2006/picture">
+                <pic:pic>
+                  <pic:nvPicPr>
+                    <pic:cNvPr id="0" name="image9.jpg"/>
+                    <pic:cNvPicPr preferRelativeResize="0"/>
+                  </pic:nvPicPr>
+                  <pic:blipFill>
+                    <a:blip r:embed="rId16"/>
+                    <a:srcRect b="0" l="0" r="0" t="0"/>
+                    <a:stretch>
+                      <a:fillRect/>
+                    </a:stretch>
+                  </pic:blipFill>
+                  <pic:spPr>
+                    <a:xfrm>
+                      <a:off x="0" y="0"/>
+                      <a:ext cx="682761" cy="682761"/>
+                    </a:xfrm>
+                    <a:prstGeom prst="rect"/>
+                    <a:ln/>
+                  </pic:spPr>
+                </pic:pic>
+              </a:graphicData>
+            </a:graphic>
+          </wp:inline>
+        </w:drawing>
+      </w:r>
+      <w:r>
+        <w:rPr>
+          <w:rFonts w:ascii="Arial" w:cs="Arial" w:eastAsia="Arial" w:hAnsi="Arial"/>
+          <w:color w:val="231f20"/>
+        </w:rPr>
+        <w:drawing>
+          <wp:inline distB="114300" distT="114300" distL="114300" distR="114300">
+            <wp:extent cx="692286" cy="692286"/>
+            <wp:effectExtent b="0" l="0" r="0" t="0"/>
+            <wp:docPr id="40" name="image8.jpg"/>
+            <a:graphic>
+              <a:graphicData uri="http://schemas.openxmlformats.org/drawingml/2006/picture">
+                <pic:pic>
+                  <pic:nvPicPr>
+                    <pic:cNvPr id="0" name="image8.jpg"/>
+                    <pic:cNvPicPr preferRelativeResize="0"/>
+                  </pic:nvPicPr>
+                  <pic:blipFill>
+                    <a:blip r:embed="rId17"/>
+                    <a:srcRect b="0" l="0" r="0" t="0"/>
+                    <a:stretch>
+                      <a:fillRect/>
+                    </a:stretch>
+                  </pic:blipFill>
+                  <pic:spPr>
+                    <a:xfrm>
+                      <a:off x="0" y="0"/>
+                      <a:ext cx="692286" cy="692286"/>
+                    </a:xfrm>
+                    <a:prstGeom prst="rect"/>
+                    <a:ln/>
+                  </pic:spPr>
+                </pic:pic>
+              </a:graphicData>
+            </a:graphic>
+          </wp:inline>
+        </w:drawing>
+      </w:r>
+      <w:r>
+        <w:rPr>
+          <w:rFonts w:ascii="Arial" w:cs="Arial" w:eastAsia="Arial" w:hAnsi="Arial"/>
+          <w:color w:val="231f20"/>
+        </w:rPr>
+        <w:drawing>
+          <wp:inline distB="114300" distT="114300" distL="114300" distR="114300">
+            <wp:extent cx="693102" cy="693102"/>
+            <wp:effectExtent b="0" l="0" r="0" t="0"/>
+            <wp:docPr id="65" name="image34.jpg"/>
+            <a:graphic>
+              <a:graphicData uri="http://schemas.openxmlformats.org/drawingml/2006/picture">
+                <pic:pic>
+                  <pic:nvPicPr>
+                    <pic:cNvPr id="0" name="image34.jpg"/>
+                    <pic:cNvPicPr preferRelativeResize="0"/>
+                  </pic:nvPicPr>
+                  <pic:blipFill>
+                    <a:blip r:embed="rId18"/>
+                    <a:srcRect b="0" l="0" r="0" t="0"/>
+                    <a:stretch>
+                      <a:fillRect/>
+                    </a:stretch>
+                  </pic:blipFill>
+                  <pic:spPr>
+                    <a:xfrm>
+                      <a:off x="0" y="0"/>
+                      <a:ext cx="693102" cy="693102"/>
+                    </a:xfrm>
+                    <a:prstGeom prst="rect"/>
+                    <a:ln/>
+                  </pic:spPr>
+                </pic:pic>
+              </a:graphicData>
+            </a:graphic>
+          </wp:inline>
+        </w:drawing>
+      </w:r>
+      <w:r>
+        <w:rPr>
+          <w:rFonts w:ascii="Arial" w:cs="Arial" w:eastAsia="Arial" w:hAnsi="Arial"/>
+          <w:color w:val="231f20"/>
+        </w:rPr>
+        <w:drawing>
+          <wp:inline distB="114300" distT="114300" distL="114300" distR="114300">
+            <wp:extent cx="707073" cy="707073"/>
+            <wp:effectExtent b="0" l="0" r="0" t="0"/>
+            <wp:docPr id="33" name="image12.jpg"/>
+            <a:graphic>
+              <a:graphicData uri="http://schemas.openxmlformats.org/drawingml/2006/picture">
+                <pic:pic>
+                  <pic:nvPicPr>
+                    <pic:cNvPr id="0" name="image12.jpg"/>
+                    <pic:cNvPicPr preferRelativeResize="0"/>
+                  </pic:nvPicPr>
+                  <pic:blipFill>
+                    <a:blip r:embed="rId19"/>
+                    <a:srcRect b="0" l="0" r="0" t="0"/>
+                    <a:stretch>
+                      <a:fillRect/>
+                    </a:stretch>
+                  </pic:blipFill>
+                  <pic:spPr>
+                    <a:xfrm>
+                      <a:off x="0" y="0"/>
+                      <a:ext cx="707073" cy="707073"/>
+                    </a:xfrm>
+                    <a:prstGeom prst="rect"/>
+                    <a:ln/>
+                  </pic:spPr>
+                </pic:pic>
+              </a:graphicData>
+            </a:graphic>
+          </wp:inline>
+        </w:drawing>
+      </w:r>
+      <w:r>
+        <w:rPr>
+          <w:rFonts w:ascii="Arial" w:cs="Arial" w:eastAsia="Arial" w:hAnsi="Arial"/>
+          <w:color w:val="231f20"/>
+        </w:rPr>
+        <w:drawing>
+          <wp:inline distB="114300" distT="114300" distL="114300" distR="114300">
+            <wp:extent cx="696803" cy="696803"/>
+            <wp:effectExtent b="0" l="0" r="0" t="0"/>
+            <wp:docPr id="45" name="image30.jpg"/>
+            <a:graphic>
+              <a:graphicData uri="http://schemas.openxmlformats.org/drawingml/2006/picture">
+                <pic:pic>
+                  <pic:nvPicPr>
+                    <pic:cNvPr id="0" name="image30.jpg"/>
+                    <pic:cNvPicPr preferRelativeResize="0"/>
+                  </pic:nvPicPr>
+                  <pic:blipFill>
+                    <a:blip r:embed="rId20"/>
+                    <a:srcRect b="0" l="0" r="0" t="0"/>
+                    <a:stretch>
+                      <a:fillRect/>
+                    </a:stretch>
+                  </pic:blipFill>
+                  <pic:spPr>
+                    <a:xfrm>
+                      <a:off x="0" y="0"/>
+                      <a:ext cx="696803" cy="696803"/>
+                    </a:xfrm>
+                    <a:prstGeom prst="rect"/>
+                    <a:ln/>
+                  </pic:spPr>
+                </pic:pic>
+              </a:graphicData>
+            </a:graphic>
+          </wp:inline>
+        </w:drawing>
+      </w:r>
+      <w:r>
+        <w:rPr>
+          <w:rtl w:val="0"/>
+        </w:rPr>
+      </w:r>
+    </w:p>
+    <w:p>
+      <w:pPr>
+        <w:rPr>
+          <w:rFonts w:ascii="Arial" w:cs="Arial" w:eastAsia="Arial" w:hAnsi="Arial"/>
+          <w:color w:val="25408e"/>
+        </w:rPr>
+      </w:pPr>
+      <w:r>
+        <w:rPr>
+          <w:rFonts w:ascii="Arial" w:cs="Arial" w:eastAsia="Arial" w:hAnsi="Arial"/>
+          <w:color w:val="25408e"/>
+          <w:rtl w:val="0"/>
+        </w:rPr>
+        <w:t xml:space="preserve">Game Sequence</w:t>
+      </w:r>
+    </w:p>
+    <w:p>
+      <w:pPr>
+        <w:rPr>
+          <w:rFonts w:ascii="Arial" w:cs="Arial" w:eastAsia="Arial" w:hAnsi="Arial"/>
+        </w:rPr>
+      </w:pPr>
+      <w:r>
+        <w:rPr>
+          <w:rFonts w:ascii="Arial" w:cs="Arial" w:eastAsia="Arial" w:hAnsi="Arial"/>
+          <w:color w:val="231f20"/>
+          <w:rtl w:val="0"/>
+        </w:rPr>
+        <w:t xml:space="preserve">The game runs in two phases:</w:t>
+      </w:r>
+      <w:r>
+        <w:rPr>
+          <w:rtl w:val="0"/>
+        </w:rPr>
+      </w:r>
+    </w:p>
+    <w:p>
+      <w:pPr>
+        <w:numPr>
+          <w:ilvl w:val="0"/>
+          <w:numId w:val="1"/>
+        </w:numPr>
+        <w:spacing w:after="0" w:afterAutospacing="0"/>
+        <w:ind w:left="720" w:hanging="360"/>
+        <w:rPr>
+          <w:rFonts w:ascii="Arial" w:cs="Arial" w:eastAsia="Arial" w:hAnsi="Arial"/>
+          <w:color w:val="231f20"/>
+          <w:u w:val="none"/>
+        </w:rPr>
+      </w:pPr>
+      <w:r>
+        <w:rPr>
+          <w:rFonts w:ascii="Arial" w:cs="Arial" w:eastAsia="Arial" w:hAnsi="Arial"/>
+          <w:color w:val="231f20"/>
+          <w:rtl w:val="0"/>
+        </w:rPr>
+        <w:t xml:space="preserve">Phase 1: Collecting tiles and building the igloo </w:t>
+      </w:r>
+    </w:p>
+    <w:p>
+      <w:pPr>
+        <w:numPr>
+          <w:ilvl w:val="0"/>
+          <w:numId w:val="1"/>
+        </w:numPr>
+        <w:ind w:left="720" w:hanging="360"/>
+        <w:rPr>
+          <w:rFonts w:ascii="Arial" w:cs="Arial" w:eastAsia="Arial" w:hAnsi="Arial"/>
+          <w:color w:val="231f20"/>
+          <w:u w:val="none"/>
+        </w:rPr>
+      </w:pPr>
+      <w:r>
+        <w:rPr>
+          <w:rFonts w:ascii="Arial" w:cs="Arial" w:eastAsia="Arial" w:hAnsi="Arial"/>
+          <w:color w:val="231f20"/>
+          <w:rtl w:val="0"/>
+        </w:rPr>
+        <w:t xml:space="preserve">Phase 2: Finishing phase</w:t>
+      </w:r>
+    </w:p>
+    <w:p>
+      <w:pPr>
+        <w:rPr>
+          <w:rFonts w:ascii="Arial" w:cs="Arial" w:eastAsia="Arial" w:hAnsi="Arial"/>
+          <w:color w:val="231f20"/>
+        </w:rPr>
+      </w:pPr>
+      <w:r>
+        <w:rPr>
+          <w:rFonts w:ascii="Arial" w:cs="Arial" w:eastAsia="Arial" w:hAnsi="Arial"/>
+          <w:color w:val="25408e"/>
+          <w:rtl w:val="0"/>
+        </w:rPr>
+        <w:t xml:space="preserve">Phase 1 </w:t>
+      </w:r>
+      <w:r>
+        <w:rPr>
+          <w:rtl w:val="0"/>
+        </w:rPr>
+      </w:r>
+    </w:p>
+    <w:p>
+      <w:pPr>
+        <w:rPr>
+          <w:rFonts w:ascii="Arial" w:cs="Arial" w:eastAsia="Arial" w:hAnsi="Arial"/>
+          <w:color w:val="231f20"/>
+        </w:rPr>
+      </w:pPr>
+      <w:r>
+        <w:rPr>
+          <w:rFonts w:ascii="Arial" w:cs="Arial" w:eastAsia="Arial" w:hAnsi="Arial"/>
+          <w:color w:val="231f20"/>
+          <w:rtl w:val="0"/>
+        </w:rPr>
+        <w:t xml:space="preserve">The game starts with thea game board covered with all tiles shuffled and face down</w:t>
+      </w:r>
+    </w:p>
+    <w:p>
+      <w:pPr>
+        <w:rPr>
+          <w:rFonts w:ascii="Arial" w:cs="Arial" w:eastAsia="Arial" w:hAnsi="Arial"/>
+          <w:color w:val="231f20"/>
+        </w:rPr>
+      </w:pPr>
+      <w:r>
+        <w:rPr>
+          <w:rFonts w:ascii="Arial" w:cs="Arial" w:eastAsia="Arial" w:hAnsi="Arial"/>
+          <w:color w:val="231f20"/>
+        </w:rPr>
+        <w:drawing>
+          <wp:inline distB="114300" distT="114300" distL="114300" distR="114300">
+            <wp:extent cx="3333750" cy="1343025"/>
+            <wp:effectExtent b="0" l="0" r="0" t="0"/>
+            <wp:docPr id="37" name="image5.png"/>
+            <a:graphic>
+              <a:graphicData uri="http://schemas.openxmlformats.org/drawingml/2006/picture">
+                <pic:pic>
+                  <pic:nvPicPr>
+                    <pic:cNvPr id="0" name="image5.png"/>
+                    <pic:cNvPicPr preferRelativeResize="0"/>
+                  </pic:nvPicPr>
+                  <pic:blipFill>
+                    <a:blip r:embed="rId21"/>
+                    <a:srcRect b="0" l="0" r="0" t="0"/>
+                    <a:stretch>
+                      <a:fillRect/>
+                    </a:stretch>
+                  </pic:blipFill>
+                  <pic:spPr>
+                    <a:xfrm>
+                      <a:off x="0" y="0"/>
+                      <a:ext cx="3333750" cy="1343025"/>
+                    </a:xfrm>
+                    <a:prstGeom prst="rect"/>
+                    <a:ln/>
+                  </pic:spPr>
+                </pic:pic>
+              </a:graphicData>
+            </a:graphic>
+          </wp:inline>
+        </w:drawing>
+      </w:r>
+      <w:r>
+        <w:rPr>
+          <w:rtl w:val="0"/>
+        </w:rPr>
+      </w:r>
+    </w:p>
+    <w:p>
+      <w:pPr>
+        <w:rPr>
+          <w:rFonts w:ascii="Arial" w:cs="Arial" w:eastAsia="Arial" w:hAnsi="Arial"/>
+          <w:color w:val="231f20"/>
+        </w:rPr>
+      </w:pPr>
+      <w:r>
+        <w:rPr>
+          <w:rFonts w:ascii="Arial" w:cs="Arial" w:eastAsia="Arial" w:hAnsi="Arial"/>
+          <w:color w:val="231f20"/>
+          <w:rtl w:val="0"/>
+        </w:rPr>
+        <w:t xml:space="preserve">The player</w:t>
+      </w:r>
+    </w:p>
+    <w:p>
+      <w:pPr>
+        <w:rPr>
+          <w:rFonts w:ascii="Arial" w:cs="Arial" w:eastAsia="Arial" w:hAnsi="Arial"/>
         </w:rPr>
       </w:pPr>
       <w:r>
@@ -202,16 +1017,16 @@
           <wp:inline distB="0" distT="0" distL="0" distR="0">
             <wp:extent cx="2872740" cy="665480"/>
             <wp:effectExtent b="0" l="0" r="0" t="0"/>
-            <wp:docPr id="34" name="image17.jpg"/>
+            <wp:docPr id="47" name="image2.jpg"/>
             <a:graphic>
               <a:graphicData uri="http://schemas.openxmlformats.org/drawingml/2006/picture">
                 <pic:pic>
                   <pic:nvPicPr>
-                    <pic:cNvPr id="0" name="image17.jpg"/>
+                    <pic:cNvPr id="0" name="image2.jpg"/>
                     <pic:cNvPicPr preferRelativeResize="0"/>
                   </pic:nvPicPr>
                   <pic:blipFill>
-                    <a:blip r:embed="rId7"/>
+                    <a:blip r:embed="rId22"/>
                     <a:srcRect b="0" l="0" r="0" t="0"/>
                     <a:stretch>
                       <a:fillRect/>
@@ -267,16 +1082,16 @@
           <wp:inline distB="0" distT="0" distL="0" distR="0">
             <wp:extent cx="2155012" cy="575957"/>
             <wp:effectExtent b="0" l="0" r="0" t="0"/>
-            <wp:docPr id="36" name="image15.jpg"/>
+            <wp:docPr id="49" name="image7.jpg"/>
             <a:graphic>
               <a:graphicData uri="http://schemas.openxmlformats.org/drawingml/2006/picture">
                 <pic:pic>
                   <pic:nvPicPr>
-                    <pic:cNvPr id="0" name="image15.jpg"/>
+                    <pic:cNvPr id="0" name="image7.jpg"/>
                     <pic:cNvPicPr preferRelativeResize="0"/>
                   </pic:nvPicPr>
                   <pic:blipFill>
-                    <a:blip r:embed="rId8"/>
+                    <a:blip r:embed="rId23"/>
                     <a:srcRect b="0" l="0" r="0" t="0"/>
                     <a:stretch>
                       <a:fillRect/>
@@ -332,16 +1147,16 @@
           <wp:inline distB="0" distT="0" distL="0" distR="0">
             <wp:extent cx="611962" cy="576072"/>
             <wp:effectExtent b="0" l="0" r="0" t="0"/>
-            <wp:docPr id="35" name="image19.jpg"/>
+            <wp:docPr id="48" name="image4.jpg"/>
             <a:graphic>
               <a:graphicData uri="http://schemas.openxmlformats.org/drawingml/2006/picture">
                 <pic:pic>
                   <pic:nvPicPr>
-                    <pic:cNvPr id="0" name="image19.jpg"/>
+                    <pic:cNvPr id="0" name="image4.jpg"/>
                     <pic:cNvPicPr preferRelativeResize="0"/>
                   </pic:nvPicPr>
                   <pic:blipFill>
-                    <a:blip r:embed="rId9"/>
+                    <a:blip r:embed="rId24"/>
                     <a:srcRect b="0" l="0" r="0" t="0"/>
                     <a:stretch>
                       <a:fillRect/>
@@ -397,16 +1212,16 @@
           <wp:inline distB="0" distT="0" distL="0" distR="0">
             <wp:extent cx="1216954" cy="594074"/>
             <wp:effectExtent b="0" l="0" r="0" t="0"/>
-            <wp:docPr id="38" name="image8.jpg"/>
+            <wp:docPr id="51" name="image11.jpg"/>
             <a:graphic>
               <a:graphicData uri="http://schemas.openxmlformats.org/drawingml/2006/picture">
                 <pic:pic>
                   <pic:nvPicPr>
-                    <pic:cNvPr id="0" name="image8.jpg"/>
+                    <pic:cNvPr id="0" name="image11.jpg"/>
                     <pic:cNvPicPr preferRelativeResize="0"/>
                   </pic:nvPicPr>
                   <pic:blipFill>
-                    <a:blip r:embed="rId10"/>
+                    <a:blip r:embed="rId25"/>
                     <a:srcRect b="0" l="0" r="0" t="0"/>
                     <a:stretch>
                       <a:fillRect/>
@@ -466,7 +1281,7 @@
           <wp:inline distB="0" distT="0" distL="0" distR="0">
             <wp:extent cx="678037" cy="540067"/>
             <wp:effectExtent b="0" l="0" r="0" t="0"/>
-            <wp:docPr id="37" name="image16.jpg"/>
+            <wp:docPr id="50" name="image16.jpg"/>
             <a:graphic>
               <a:graphicData uri="http://schemas.openxmlformats.org/drawingml/2006/picture">
                 <pic:pic>
@@ -475,7 +1290,7 @@
                     <pic:cNvPicPr preferRelativeResize="0"/>
                   </pic:nvPicPr>
                   <pic:blipFill>
-                    <a:blip r:embed="rId11"/>
+                    <a:blip r:embed="rId26"/>
                     <a:srcRect b="0" l="0" r="0" t="0"/>
                     <a:stretch>
                       <a:fillRect/>
@@ -641,68 +1456,8 @@
       <w:pPr>
         <w:rPr>
           <w:rFonts w:ascii="Arial" w:cs="Arial" w:eastAsia="Arial" w:hAnsi="Arial"/>
-          <w:color w:val="25408e"/>
-        </w:rPr>
-      </w:pPr>
-      <w:r>
-        <w:rPr>
-          <w:rFonts w:ascii="Arial" w:cs="Arial" w:eastAsia="Arial" w:hAnsi="Arial"/>
-          <w:color w:val="25408e"/>
-          <w:rtl w:val="0"/>
-        </w:rPr>
-        <w:t xml:space="preserve">Game Sequence</w:t>
-      </w:r>
-    </w:p>
-    <w:p>
-      <w:pPr>
-        <w:rPr>
-          <w:rFonts w:ascii="Arial" w:cs="Arial" w:eastAsia="Arial" w:hAnsi="Arial"/>
-        </w:rPr>
-      </w:pPr>
-      <w:r>
-        <w:rPr>
-          <w:rFonts w:ascii="Arial" w:cs="Arial" w:eastAsia="Arial" w:hAnsi="Arial"/>
-          <w:color w:val="231f20"/>
-          <w:rtl w:val="0"/>
-        </w:rPr>
-        <w:t xml:space="preserve">The game runs in two phases:</w:t>
-      </w:r>
-      <w:r>
-        <w:rPr>
-          <w:rtl w:val="0"/>
-        </w:rPr>
-      </w:r>
-    </w:p>
-    <w:p>
-      <w:pPr>
-        <w:rPr>
-          <w:rFonts w:ascii="Arial" w:cs="Arial" w:eastAsia="Arial" w:hAnsi="Arial"/>
-          <w:color w:val="231f20"/>
-        </w:rPr>
-      </w:pPr>
-      <w:r>
-        <w:rPr>
-          <w:rFonts w:ascii="Arial" w:cs="Arial" w:eastAsia="Arial" w:hAnsi="Arial"/>
-          <w:color w:val="231f20"/>
-          <w:rtl w:val="0"/>
-        </w:rPr>
-        <w:t xml:space="preserve">Phase 1: Collecting tiles and building the igloo </w:t>
-      </w:r>
-    </w:p>
-    <w:p>
-      <w:pPr>
-        <w:rPr>
-          <w:rFonts w:ascii="Arial" w:cs="Arial" w:eastAsia="Arial" w:hAnsi="Arial"/>
-        </w:rPr>
-      </w:pPr>
-      <w:r>
-        <w:rPr>
-          <w:rFonts w:ascii="Arial" w:cs="Arial" w:eastAsia="Arial" w:hAnsi="Arial"/>
-          <w:color w:val="231f20"/>
-          <w:rtl w:val="0"/>
-        </w:rPr>
-        <w:t xml:space="preserve">Phase 2: Finishing phase</w:t>
-      </w:r>
+        </w:rPr>
+      </w:pPr>
       <w:r>
         <w:rPr>
           <w:rtl w:val="0"/>
@@ -1057,16 +1812,16 @@
           <wp:inline distB="0" distT="0" distL="0" distR="0">
             <wp:extent cx="3217545" cy="1613535"/>
             <wp:effectExtent b="0" l="0" r="0" t="0"/>
-            <wp:docPr id="40" name="image2.png"/>
+            <wp:docPr id="53" name="image13.png"/>
             <a:graphic>
               <a:graphicData uri="http://schemas.openxmlformats.org/drawingml/2006/picture">
                 <pic:pic>
                   <pic:nvPicPr>
-                    <pic:cNvPr id="0" name="image2.png"/>
+                    <pic:cNvPr id="0" name="image13.png"/>
                     <pic:cNvPicPr preferRelativeResize="0"/>
                   </pic:nvPicPr>
                   <pic:blipFill>
-                    <a:blip r:embed="rId12"/>
+                    <a:blip r:embed="rId27"/>
                     <a:srcRect b="0" l="0" r="0" t="0"/>
                     <a:stretch>
                       <a:fillRect/>
@@ -1176,16 +1931,16 @@
           <wp:inline distB="0" distT="0" distL="0" distR="0">
             <wp:extent cx="779780" cy="779780"/>
             <wp:effectExtent b="0" l="0" r="0" t="0"/>
-            <wp:docPr id="39" name="image6.jpg"/>
+            <wp:docPr id="52" name="image17.jpg"/>
             <a:graphic>
               <a:graphicData uri="http://schemas.openxmlformats.org/drawingml/2006/picture">
                 <pic:pic>
                   <pic:nvPicPr>
-                    <pic:cNvPr id="0" name="image6.jpg"/>
+                    <pic:cNvPr id="0" name="image17.jpg"/>
                     <pic:cNvPicPr preferRelativeResize="0"/>
                   </pic:nvPicPr>
                   <pic:blipFill>
-                    <a:blip r:embed="rId13"/>
+                    <a:blip r:embed="rId28"/>
                     <a:srcRect b="0" l="0" r="0" t="0"/>
                     <a:stretch>
                       <a:fillRect/>
@@ -1220,16 +1975,16 @@
           <wp:inline distB="0" distT="0" distL="0" distR="0">
             <wp:extent cx="779780" cy="779780"/>
             <wp:effectExtent b="0" l="0" r="0" t="0"/>
-            <wp:docPr id="42" name="image13.jpg"/>
+            <wp:docPr id="55" name="image23.jpg"/>
             <a:graphic>
               <a:graphicData uri="http://schemas.openxmlformats.org/drawingml/2006/picture">
                 <pic:pic>
                   <pic:nvPicPr>
-                    <pic:cNvPr id="0" name="image13.jpg"/>
+                    <pic:cNvPr id="0" name="image23.jpg"/>
                     <pic:cNvPicPr preferRelativeResize="0"/>
                   </pic:nvPicPr>
                   <pic:blipFill>
-                    <a:blip r:embed="rId14"/>
+                    <a:blip r:embed="rId29"/>
                     <a:srcRect b="0" l="0" r="0" t="0"/>
                     <a:stretch>
                       <a:fillRect/>
@@ -1264,16 +2019,16 @@
           <wp:inline distB="0" distT="0" distL="0" distR="0">
             <wp:extent cx="779780" cy="779780"/>
             <wp:effectExtent b="0" l="0" r="0" t="0"/>
-            <wp:docPr id="41" name="image11.jpg"/>
+            <wp:docPr id="54" name="image21.jpg"/>
             <a:graphic>
               <a:graphicData uri="http://schemas.openxmlformats.org/drawingml/2006/picture">
                 <pic:pic>
                   <pic:nvPicPr>
-                    <pic:cNvPr id="0" name="image11.jpg"/>
+                    <pic:cNvPr id="0" name="image21.jpg"/>
                     <pic:cNvPicPr preferRelativeResize="0"/>
                   </pic:nvPicPr>
                   <pic:blipFill>
-                    <a:blip r:embed="rId15"/>
+                    <a:blip r:embed="rId30"/>
                     <a:srcRect b="0" l="0" r="0" t="0"/>
                     <a:stretch>
                       <a:fillRect/>
@@ -1308,16 +2063,16 @@
           <wp:inline distB="0" distT="0" distL="0" distR="0">
             <wp:extent cx="779780" cy="779780"/>
             <wp:effectExtent b="0" l="0" r="0" t="0"/>
-            <wp:docPr id="45" name="image3.jpg"/>
+            <wp:docPr id="58" name="image29.jpg"/>
             <a:graphic>
               <a:graphicData uri="http://schemas.openxmlformats.org/drawingml/2006/picture">
                 <pic:pic>
                   <pic:nvPicPr>
-                    <pic:cNvPr id="0" name="image3.jpg"/>
+                    <pic:cNvPr id="0" name="image29.jpg"/>
                     <pic:cNvPicPr preferRelativeResize="0"/>
                   </pic:nvPicPr>
                   <pic:blipFill>
-                    <a:blip r:embed="rId16"/>
+                    <a:blip r:embed="rId31"/>
                     <a:srcRect b="0" l="0" r="0" t="0"/>
                     <a:stretch>
                       <a:fillRect/>
@@ -1352,16 +2107,16 @@
           <wp:inline distB="0" distT="0" distL="0" distR="0">
             <wp:extent cx="864235" cy="878840"/>
             <wp:effectExtent b="0" l="0" r="0" t="0"/>
-            <wp:docPr id="43" name="image1.jpg"/>
+            <wp:docPr id="56" name="image15.jpg"/>
             <a:graphic>
               <a:graphicData uri="http://schemas.openxmlformats.org/drawingml/2006/picture">
                 <pic:pic>
                   <pic:nvPicPr>
-                    <pic:cNvPr id="0" name="image1.jpg"/>
+                    <pic:cNvPr id="0" name="image15.jpg"/>
                     <pic:cNvPicPr preferRelativeResize="0"/>
                   </pic:nvPicPr>
                   <pic:blipFill>
-                    <a:blip r:embed="rId17"/>
+                    <a:blip r:embed="rId32"/>
                     <a:srcRect b="0" l="0" r="0" t="0"/>
                     <a:stretch>
                       <a:fillRect/>
@@ -1437,16 +2192,16 @@
           <wp:inline distB="0" distT="0" distL="0" distR="0">
             <wp:extent cx="3234690" cy="694055"/>
             <wp:effectExtent b="0" l="0" r="0" t="0"/>
-            <wp:docPr id="44" name="image12.jpg"/>
+            <wp:docPr id="57" name="image27.jpg"/>
             <a:graphic>
               <a:graphicData uri="http://schemas.openxmlformats.org/drawingml/2006/picture">
                 <pic:pic>
                   <pic:nvPicPr>
-                    <pic:cNvPr id="0" name="image12.jpg"/>
+                    <pic:cNvPr id="0" name="image27.jpg"/>
                     <pic:cNvPicPr preferRelativeResize="0"/>
                   </pic:nvPicPr>
                   <pic:blipFill>
-                    <a:blip r:embed="rId18"/>
+                    <a:blip r:embed="rId33"/>
                     <a:srcRect b="0" l="0" r="0" t="0"/>
                     <a:stretch>
                       <a:fillRect/>
@@ -1523,16 +2278,16 @@
           <wp:inline distB="0" distT="0" distL="0" distR="0">
             <wp:extent cx="2137233" cy="859536"/>
             <wp:effectExtent b="0" l="0" r="0" t="0"/>
-            <wp:docPr id="46" name="image4.png"/>
+            <wp:docPr id="59" name="image22.png"/>
             <a:graphic>
               <a:graphicData uri="http://schemas.openxmlformats.org/drawingml/2006/picture">
                 <pic:pic>
                   <pic:nvPicPr>
-                    <pic:cNvPr id="0" name="image4.png"/>
+                    <pic:cNvPr id="0" name="image22.png"/>
                     <pic:cNvPicPr preferRelativeResize="0"/>
                   </pic:nvPicPr>
                   <pic:blipFill>
-                    <a:blip r:embed="rId19"/>
+                    <a:blip r:embed="rId34"/>
                     <a:srcRect b="0" l="0" r="0" t="0"/>
                     <a:stretch>
                       <a:fillRect/>
@@ -1589,16 +2344,16 @@
           <wp:inline distB="0" distT="0" distL="0" distR="0">
             <wp:extent cx="2125865" cy="859536"/>
             <wp:effectExtent b="0" l="0" r="0" t="0"/>
-            <wp:docPr id="47" name="image10.png"/>
+            <wp:docPr id="60" name="image25.png"/>
             <a:graphic>
               <a:graphicData uri="http://schemas.openxmlformats.org/drawingml/2006/picture">
                 <pic:pic>
                   <pic:nvPicPr>
-                    <pic:cNvPr id="0" name="image10.png"/>
+                    <pic:cNvPr id="0" name="image25.png"/>
                     <pic:cNvPicPr preferRelativeResize="0"/>
                   </pic:nvPicPr>
                   <pic:blipFill>
-                    <a:blip r:embed="rId20"/>
+                    <a:blip r:embed="rId35"/>
                     <a:srcRect b="0" l="0" r="0" t="0"/>
                     <a:stretch>
                       <a:fillRect/>
@@ -1655,16 +2410,16 @@
           <wp:inline distB="0" distT="0" distL="0" distR="0">
             <wp:extent cx="2109362" cy="912113"/>
             <wp:effectExtent b="0" l="0" r="0" t="0"/>
-            <wp:docPr id="48" name="image5.png"/>
+            <wp:docPr id="61" name="image32.png"/>
             <a:graphic>
               <a:graphicData uri="http://schemas.openxmlformats.org/drawingml/2006/picture">
                 <pic:pic>
                   <pic:nvPicPr>
-                    <pic:cNvPr id="0" name="image5.png"/>
+                    <pic:cNvPr id="0" name="image32.png"/>
                     <pic:cNvPicPr preferRelativeResize="0"/>
                   </pic:nvPicPr>
                   <pic:blipFill>
-                    <a:blip r:embed="rId21"/>
+                    <a:blip r:embed="rId36"/>
                     <a:srcRect b="0" l="0" r="0" t="0"/>
                     <a:stretch>
                       <a:fillRect/>
@@ -1726,16 +2481,16 @@
           <wp:inline distB="0" distT="0" distL="0" distR="0">
             <wp:extent cx="2109362" cy="912113"/>
             <wp:effectExtent b="0" l="0" r="0" t="0"/>
-            <wp:docPr id="49" name="image5.png"/>
+            <wp:docPr id="62" name="image32.png"/>
             <a:graphic>
               <a:graphicData uri="http://schemas.openxmlformats.org/drawingml/2006/picture">
                 <pic:pic>
                   <pic:nvPicPr>
-                    <pic:cNvPr id="0" name="image5.png"/>
+                    <pic:cNvPr id="0" name="image32.png"/>
                     <pic:cNvPicPr preferRelativeResize="0"/>
                   </pic:nvPicPr>
                   <pic:blipFill>
-                    <a:blip r:embed="rId21"/>
+                    <a:blip r:embed="rId36"/>
                     <a:srcRect b="0" l="0" r="0" t="0"/>
                     <a:stretch>
                       <a:fillRect/>
@@ -1834,16 +2589,16 @@
           <wp:inline distB="0" distT="0" distL="0" distR="0">
             <wp:extent cx="2125865" cy="859536"/>
             <wp:effectExtent b="0" l="0" r="0" t="0"/>
-            <wp:docPr id="50" name="image10.png"/>
+            <wp:docPr id="63" name="image25.png"/>
             <a:graphic>
               <a:graphicData uri="http://schemas.openxmlformats.org/drawingml/2006/picture">
                 <pic:pic>
                   <pic:nvPicPr>
-                    <pic:cNvPr id="0" name="image10.png"/>
+                    <pic:cNvPr id="0" name="image25.png"/>
                     <pic:cNvPicPr preferRelativeResize="0"/>
                   </pic:nvPicPr>
                   <pic:blipFill>
-                    <a:blip r:embed="rId20"/>
+                    <a:blip r:embed="rId35"/>
                     <a:srcRect b="0" l="0" r="0" t="0"/>
                     <a:stretch>
                       <a:fillRect/>
@@ -2001,16 +2756,16 @@
           <wp:inline distB="0" distT="0" distL="0" distR="0">
             <wp:extent cx="3424555" cy="1066165"/>
             <wp:effectExtent b="0" l="0" r="0" t="0"/>
-            <wp:docPr id="51" name="image7.png"/>
+            <wp:docPr id="64" name="image28.png"/>
             <a:graphic>
               <a:graphicData uri="http://schemas.openxmlformats.org/drawingml/2006/picture">
                 <pic:pic>
                   <pic:nvPicPr>
-                    <pic:cNvPr id="0" name="image7.png"/>
+                    <pic:cNvPr id="0" name="image28.png"/>
                     <pic:cNvPicPr preferRelativeResize="0"/>
                   </pic:nvPicPr>
                   <pic:blipFill>
-                    <a:blip r:embed="rId22"/>
+                    <a:blip r:embed="rId37"/>
                     <a:srcRect b="0" l="0" r="0" t="0"/>
                     <a:stretch>
                       <a:fillRect/>
@@ -2376,16 +3131,16 @@
           <wp:inline distB="0" distT="0" distL="0" distR="0">
             <wp:extent cx="2125980" cy="1000125"/>
             <wp:effectExtent b="0" l="0" r="0" t="0"/>
-            <wp:docPr id="52" name="image14.png"/>
+            <wp:docPr id="66" name="image19.png"/>
             <a:graphic>
               <a:graphicData uri="http://schemas.openxmlformats.org/drawingml/2006/picture">
                 <pic:pic>
                   <pic:nvPicPr>
-                    <pic:cNvPr id="0" name="image14.png"/>
+                    <pic:cNvPr id="0" name="image19.png"/>
                     <pic:cNvPicPr preferRelativeResize="0"/>
                   </pic:nvPicPr>
                   <pic:blipFill>
-                    <a:blip r:embed="rId23"/>
+                    <a:blip r:embed="rId38"/>
                     <a:srcRect b="0" l="0" r="0" t="0"/>
                     <a:stretch>
                       <a:fillRect/>
@@ -2441,16 +3196,16 @@
           <wp:inline distB="0" distT="0" distL="0" distR="0">
             <wp:extent cx="2049017" cy="1144181"/>
             <wp:effectExtent b="0" l="0" r="0" t="0"/>
-            <wp:docPr id="53" name="image18.png"/>
+            <wp:docPr id="67" name="image26.png"/>
             <a:graphic>
               <a:graphicData uri="http://schemas.openxmlformats.org/drawingml/2006/picture">
                 <pic:pic>
                   <pic:nvPicPr>
-                    <pic:cNvPr id="0" name="image18.png"/>
+                    <pic:cNvPr id="0" name="image26.png"/>
                     <pic:cNvPicPr preferRelativeResize="0"/>
                   </pic:nvPicPr>
                   <pic:blipFill>
-                    <a:blip r:embed="rId24"/>
+                    <a:blip r:embed="rId39"/>
                     <a:srcRect b="0" l="0" r="0" t="0"/>
                     <a:stretch>
                       <a:fillRect/>
@@ -2653,7 +3408,7 @@
                             <pic:cNvPicPr preferRelativeResize="0"/>
                           </pic:nvPicPr>
                           <pic:blipFill rotWithShape="1">
-                            <a:blip r:embed="rId25">
+                            <a:blip r:embed="rId40">
                               <a:alphaModFix/>
                             </a:blip>
                             <a:srcRect b="0" l="0" r="0" t="0"/>
@@ -2679,7 +3434,7 @@
                             <pic:cNvPicPr preferRelativeResize="0"/>
                           </pic:nvPicPr>
                           <pic:blipFill rotWithShape="1">
-                            <a:blip r:embed="rId26">
+                            <a:blip r:embed="rId41">
                               <a:alphaModFix/>
                             </a:blip>
                             <a:srcRect b="0" l="0" r="0" t="0"/>
@@ -2705,7 +3460,7 @@
                             <pic:cNvPicPr preferRelativeResize="0"/>
                           </pic:nvPicPr>
                           <pic:blipFill rotWithShape="1">
-                            <a:blip r:embed="rId27">
+                            <a:blip r:embed="rId42">
                               <a:alphaModFix/>
                             </a:blip>
                             <a:srcRect b="0" l="0" r="0" t="0"/>
@@ -2731,7 +3486,7 @@
                             <pic:cNvPicPr preferRelativeResize="0"/>
                           </pic:nvPicPr>
                           <pic:blipFill rotWithShape="1">
-                            <a:blip r:embed="rId28">
+                            <a:blip r:embed="rId43">
                               <a:alphaModFix/>
                             </a:blip>
                             <a:srcRect b="0" l="0" r="0" t="0"/>
@@ -2763,16 +3518,16 @@
               <wp:inline distB="0" distT="0" distL="0" distR="0">
                 <wp:extent cx="4695190" cy="3381375"/>
                 <wp:effectExtent b="0" l="0" r="0" t="0"/>
-                <wp:docPr id="32" name="image20.png"/>
+                <wp:docPr id="32" name="image35.png"/>
                 <a:graphic>
                   <a:graphicData uri="http://schemas.openxmlformats.org/drawingml/2006/picture">
                     <pic:pic>
                       <pic:nvPicPr>
-                        <pic:cNvPr id="0" name="image20.png"/>
+                        <pic:cNvPr id="0" name="image35.png"/>
                         <pic:cNvPicPr preferRelativeResize="0"/>
                       </pic:nvPicPr>
                       <pic:blipFill>
-                        <a:blip r:embed="rId29"/>
+                        <a:blip r:embed="rId44"/>
                         <a:srcRect/>
                         <a:stretch>
                           <a:fillRect/>
@@ -2815,16 +3570,16 @@
           <wp:inline distB="0" distT="0" distL="0" distR="0">
             <wp:extent cx="1587627" cy="1659636"/>
             <wp:effectExtent b="0" l="0" r="0" t="0"/>
-            <wp:docPr id="33" name="image9.jpg"/>
+            <wp:docPr id="38" name="image20.jpg"/>
             <a:graphic>
               <a:graphicData uri="http://schemas.openxmlformats.org/drawingml/2006/picture">
                 <pic:pic>
                   <pic:nvPicPr>
-                    <pic:cNvPr id="0" name="image9.jpg"/>
+                    <pic:cNvPr id="0" name="image20.jpg"/>
                     <pic:cNvPicPr preferRelativeResize="0"/>
                   </pic:nvPicPr>
                   <pic:blipFill>
-                    <a:blip r:embed="rId30"/>
+                    <a:blip r:embed="rId45"/>
                     <a:srcRect b="0" l="0" r="0" t="0"/>
                     <a:stretch>
                       <a:fillRect/>
@@ -2894,7 +3649,121 @@
 </file>
 
 <file path=word/numbering.xml><?xml version="1.0" encoding="utf-8"?>
-<w:numbering xmlns:mc="http://schemas.openxmlformats.org/markup-compatibility/2006" xmlns:o="urn:schemas-microsoft-com:office:office" xmlns:r="http://schemas.openxmlformats.org/officeDocument/2006/relationships" xmlns:m="http://schemas.openxmlformats.org/officeDocument/2006/math" xmlns:v="urn:schemas-microsoft-com:vml" xmlns:wp="http://schemas.openxmlformats.org/drawingml/2006/wordprocessingDrawing" xmlns:w10="urn:schemas-microsoft-com:office:word" xmlns:w="http://schemas.openxmlformats.org/wordprocessingml/2006/main" xmlns:wne="http://schemas.microsoft.com/office/word/2006/wordml" xmlns:sl="http://schemas.openxmlformats.org/schemaLibrary/2006/main" xmlns:a="http://schemas.openxmlformats.org/drawingml/2006/main" xmlns:pic="http://schemas.openxmlformats.org/drawingml/2006/picture" xmlns:c="http://schemas.openxmlformats.org/drawingml/2006/chart" xmlns:lc="http://schemas.openxmlformats.org/drawingml/2006/lockedCanvas" xmlns:dgm="http://schemas.openxmlformats.org/drawingml/2006/diagram" xmlns:wps="http://schemas.microsoft.com/office/word/2010/wordprocessingShape" xmlns:wpg="http://schemas.microsoft.com/office/word/2010/wordprocessingGroup" xmlns:w14="http://schemas.microsoft.com/office/word/2010/wordml" xmlns:w15="http://schemas.microsoft.com/office/word/2012/wordml"/>
+<w:numbering xmlns:mc="http://schemas.openxmlformats.org/markup-compatibility/2006" xmlns:o="urn:schemas-microsoft-com:office:office" xmlns:r="http://schemas.openxmlformats.org/officeDocument/2006/relationships" xmlns:m="http://schemas.openxmlformats.org/officeDocument/2006/math" xmlns:v="urn:schemas-microsoft-com:vml" xmlns:wp="http://schemas.openxmlformats.org/drawingml/2006/wordprocessingDrawing" xmlns:w10="urn:schemas-microsoft-com:office:word" xmlns:w="http://schemas.openxmlformats.org/wordprocessingml/2006/main" xmlns:wne="http://schemas.microsoft.com/office/word/2006/wordml" xmlns:sl="http://schemas.openxmlformats.org/schemaLibrary/2006/main" xmlns:a="http://schemas.openxmlformats.org/drawingml/2006/main" xmlns:pic="http://schemas.openxmlformats.org/drawingml/2006/picture" xmlns:c="http://schemas.openxmlformats.org/drawingml/2006/chart" xmlns:lc="http://schemas.openxmlformats.org/drawingml/2006/lockedCanvas" xmlns:dgm="http://schemas.openxmlformats.org/drawingml/2006/diagram" xmlns:wps="http://schemas.microsoft.com/office/word/2010/wordprocessingShape" xmlns:wpg="http://schemas.microsoft.com/office/word/2010/wordprocessingGroup" xmlns:w14="http://schemas.microsoft.com/office/word/2010/wordml" xmlns:w15="http://schemas.microsoft.com/office/word/2012/wordml">
+  <w:abstractNum w:abstractNumId="1">
+    <w:lvl w:ilvl="0">
+      <w:start w:val="1"/>
+      <w:numFmt w:val="bullet"/>
+      <w:lvlText w:val="●"/>
+      <w:lvlJc w:val="left"/>
+      <w:pPr>
+        <w:ind w:left="720" w:hanging="360"/>
+      </w:pPr>
+      <w:rPr>
+        <w:u w:val="none"/>
+      </w:rPr>
+    </w:lvl>
+    <w:lvl w:ilvl="1">
+      <w:start w:val="1"/>
+      <w:numFmt w:val="bullet"/>
+      <w:lvlText w:val="○"/>
+      <w:lvlJc w:val="left"/>
+      <w:pPr>
+        <w:ind w:left="1440" w:hanging="360"/>
+      </w:pPr>
+      <w:rPr>
+        <w:u w:val="none"/>
+      </w:rPr>
+    </w:lvl>
+    <w:lvl w:ilvl="2">
+      <w:start w:val="1"/>
+      <w:numFmt w:val="bullet"/>
+      <w:lvlText w:val="■"/>
+      <w:lvlJc w:val="left"/>
+      <w:pPr>
+        <w:ind w:left="2160" w:hanging="360"/>
+      </w:pPr>
+      <w:rPr>
+        <w:u w:val="none"/>
+      </w:rPr>
+    </w:lvl>
+    <w:lvl w:ilvl="3">
+      <w:start w:val="1"/>
+      <w:numFmt w:val="bullet"/>
+      <w:lvlText w:val="●"/>
+      <w:lvlJc w:val="left"/>
+      <w:pPr>
+        <w:ind w:left="2880" w:hanging="360"/>
+      </w:pPr>
+      <w:rPr>
+        <w:u w:val="none"/>
+      </w:rPr>
+    </w:lvl>
+    <w:lvl w:ilvl="4">
+      <w:start w:val="1"/>
+      <w:numFmt w:val="bullet"/>
+      <w:lvlText w:val="○"/>
+      <w:lvlJc w:val="left"/>
+      <w:pPr>
+        <w:ind w:left="3600" w:hanging="360"/>
+      </w:pPr>
+      <w:rPr>
+        <w:u w:val="none"/>
+      </w:rPr>
+    </w:lvl>
+    <w:lvl w:ilvl="5">
+      <w:start w:val="1"/>
+      <w:numFmt w:val="bullet"/>
+      <w:lvlText w:val="■"/>
+      <w:lvlJc w:val="left"/>
+      <w:pPr>
+        <w:ind w:left="4320" w:hanging="360"/>
+      </w:pPr>
+      <w:rPr>
+        <w:u w:val="none"/>
+      </w:rPr>
+    </w:lvl>
+    <w:lvl w:ilvl="6">
+      <w:start w:val="1"/>
+      <w:numFmt w:val="bullet"/>
+      <w:lvlText w:val="●"/>
+      <w:lvlJc w:val="left"/>
+      <w:pPr>
+        <w:ind w:left="5040" w:hanging="360"/>
+      </w:pPr>
+      <w:rPr>
+        <w:u w:val="none"/>
+      </w:rPr>
+    </w:lvl>
+    <w:lvl w:ilvl="7">
+      <w:start w:val="1"/>
+      <w:numFmt w:val="bullet"/>
+      <w:lvlText w:val="○"/>
+      <w:lvlJc w:val="left"/>
+      <w:pPr>
+        <w:ind w:left="5760" w:hanging="360"/>
+      </w:pPr>
+      <w:rPr>
+        <w:u w:val="none"/>
+      </w:rPr>
+    </w:lvl>
+    <w:lvl w:ilvl="8">
+      <w:start w:val="1"/>
+      <w:numFmt w:val="bullet"/>
+      <w:lvlText w:val="■"/>
+      <w:lvlJc w:val="left"/>
+      <w:pPr>
+        <w:ind w:left="6480" w:hanging="360"/>
+      </w:pPr>
+      <w:rPr>
+        <w:u w:val="none"/>
+      </w:rPr>
+    </w:lvl>
+  </w:abstractNum>
+  <w:num w:numId="1">
+    <w:abstractNumId w:val="1"/>
+  </w:num>
+</w:numbering>
 </file>
 
 <file path=word/styles.xml><?xml version="1.0" encoding="utf-8"?>
@@ -3561,7 +4430,7 @@
 
 <file path=customXML/item1.xml><?xml version="1.0" encoding="utf-8"?>
 <go:gDocsCustomXmlDataStorage xmlns:go="http://customooxmlschemas.google.com/" xmlns:r="http://schemas.openxmlformats.org/officeDocument/2006/relationships">
-  <go:docsCustomData xmlns:go="http://customooxmlschemas.google.com/" roundtripDataSignature="AMtx7mihuYKHiiZH3KPWMJjugBQyMg/+gQ==">AMUW2mU4MDIgX4j3R3o6DOGciXfUnX0OSrMWt6E8/yYy7Z+vRFxduagl8/r9D3dm2gXLHVdpQtXjXeIT+4zUd4wywg7QbXkV7FGpk384YHrYxpz51LQvx0Kh1XI0lahnfVOxRFNmf5mU+1N+zEyLJzC0auBZyGyH0ZZgsDYXTZ4+jdALBUk6VA+65kZEDS6D0W0ikFM72NXZ</go:docsCustomData>
+  <go:docsCustomData xmlns:go="http://customooxmlschemas.google.com/" roundtripDataSignature="AMtx7mihuYKHiiZH3KPWMJjugBQyMg/+gQ==">AMUW2mUbCc1vB5T0UEla5hCJzFtd2vVQI6dncr28W6Hji80jtmHn5TYfupZHPqLfwv/Gjdcm767LCvnVnWRFQymaQjVh0290JEaLHD+Rjof3JVU6SPlZHHrHXE2GBjF8j+QfA2JCNIzyM4W5B1pXsZmIxMDJ0JD/ZiXAKLJQg0Jnx1zx0nw5tBUXlnAty1vFFDuobeDs5gnT</go:docsCustomData>
 </go:gDocsCustomXmlDataStorage>
 </file>
 

</xml_diff>